<commit_message>
[ZIIVS] [2] fix report file
</commit_message>
<xml_diff>
--- a/ZIIVS/Lab2/Summary.docx
+++ b/ZIIVS/Lab2/Summary.docx
@@ -159,7 +159,6 @@
           <w:rFonts w:ascii="Times New Roman" w:hAnsi="Times New Roman" w:cs="Times New Roman"/>
           <w:sz w:val="28"/>
           <w:szCs w:val="28"/>
-          <w:lang w:val="en-US"/>
         </w:rPr>
       </w:pPr>
       <w:r>
@@ -175,7 +174,6 @@
           <w:rFonts w:ascii="Times New Roman" w:hAnsi="Times New Roman" w:cs="Times New Roman"/>
           <w:sz w:val="28"/>
           <w:szCs w:val="28"/>
-          <w:lang w:val="en-US"/>
         </w:rPr>
         <w:t>2</w:t>
       </w:r>
@@ -189,6 +187,14 @@
           <w:szCs w:val="28"/>
         </w:rPr>
       </w:pPr>
+      <w:r>
+        <w:rPr>
+          <w:rFonts w:ascii="Times New Roman" w:hAnsi="Times New Roman" w:cs="Times New Roman"/>
+          <w:sz w:val="28"/>
+          <w:szCs w:val="28"/>
+        </w:rPr>
+        <w:t>«Криптосистема без передачи ключей»</w:t>
+      </w:r>
     </w:p>
     <w:p>
       <w:pPr>
@@ -199,6 +205,8 @@
           <w:szCs w:val="28"/>
         </w:rPr>
       </w:pPr>
+      <w:bookmarkStart w:id="0" w:name="_GoBack"/>
+      <w:bookmarkEnd w:id="0"/>
     </w:p>
     <w:p>
       <w:pPr>
@@ -269,7 +277,7 @@
                 <w:sz w:val="28"/>
                 <w:szCs w:val="28"/>
               </w:rPr>
-              <w:t>Выполниили</w:t>
+              <w:t>Выполниил</w:t>
             </w:r>
             <w:proofErr w:type="spellEnd"/>
             <w:r>
@@ -323,33 +331,6 @@
                 <w:szCs w:val="28"/>
               </w:rPr>
               <w:t xml:space="preserve"> Д. С.</w:t>
-            </w:r>
-          </w:p>
-          <w:p>
-            <w:pPr>
-              <w:rPr>
-                <w:rFonts w:ascii="Times New Roman" w:hAnsi="Times New Roman" w:cs="Times New Roman"/>
-                <w:sz w:val="28"/>
-                <w:szCs w:val="28"/>
-              </w:rPr>
-            </w:pPr>
-            <w:proofErr w:type="spellStart"/>
-            <w:r>
-              <w:rPr>
-                <w:rFonts w:ascii="Times New Roman" w:hAnsi="Times New Roman" w:cs="Times New Roman"/>
-                <w:sz w:val="28"/>
-                <w:szCs w:val="28"/>
-              </w:rPr>
-              <w:t>Горохович</w:t>
-            </w:r>
-            <w:proofErr w:type="spellEnd"/>
-            <w:r>
-              <w:rPr>
-                <w:rFonts w:ascii="Times New Roman" w:hAnsi="Times New Roman" w:cs="Times New Roman"/>
-                <w:sz w:val="28"/>
-                <w:szCs w:val="28"/>
-              </w:rPr>
-              <w:t xml:space="preserve"> С. Г.</w:t>
             </w:r>
           </w:p>
         </w:tc>
@@ -1741,16 +1722,7 @@
               <w:szCs w:val="28"/>
               <w:lang w:val="en-US"/>
             </w:rPr>
-            <m:t xml:space="preserve"> mod p</m:t>
-          </m:r>
-          <m:r>
-            <w:rPr>
-              <w:rFonts w:ascii="Cambria Math" w:eastAsiaTheme="minorEastAsia" w:hAnsi="Cambria Math" w:cs="Times New Roman"/>
-              <w:sz w:val="28"/>
-              <w:szCs w:val="28"/>
-              <w:lang w:val="en-US"/>
-            </w:rPr>
-            <m:t>=μ</m:t>
+            <m:t xml:space="preserve"> mod p=μ</m:t>
           </m:r>
         </m:oMath>
       </m:oMathPara>
@@ -2092,15 +2064,7 @@
           <w:sz w:val="28"/>
           <w:szCs w:val="28"/>
         </w:rPr>
-        <w:t xml:space="preserve"> </w:t>
-      </w:r>
-      <w:r>
-        <w:rPr>
-          <w:rFonts w:ascii="Times New Roman" w:eastAsiaTheme="minorEastAsia" w:hAnsi="Times New Roman" w:cs="Times New Roman"/>
-          <w:sz w:val="28"/>
-          <w:szCs w:val="28"/>
-        </w:rPr>
-        <w:t>α и β</w:t>
+        <w:t xml:space="preserve"> α и β</w:t>
       </w:r>
       <w:r>
         <w:rPr>
@@ -2157,23 +2121,7 @@
           <w:sz w:val="28"/>
           <w:szCs w:val="28"/>
         </w:rPr>
-        <w:t>П</w:t>
-      </w:r>
-      <w:r>
-        <w:rPr>
-          <w:rFonts w:ascii="Times New Roman" w:eastAsiaTheme="minorEastAsia" w:hAnsi="Times New Roman" w:cs="Times New Roman"/>
-          <w:sz w:val="28"/>
-          <w:szCs w:val="28"/>
-        </w:rPr>
-        <w:t>ровести цикл передачи сообщения</w:t>
-      </w:r>
-      <w:r>
-        <w:rPr>
-          <w:rFonts w:ascii="Times New Roman" w:eastAsiaTheme="minorEastAsia" w:hAnsi="Times New Roman" w:cs="Times New Roman"/>
-          <w:sz w:val="28"/>
-          <w:szCs w:val="28"/>
-        </w:rPr>
-        <w:t xml:space="preserve"> </w:t>
+        <w:t xml:space="preserve">Провести цикл передачи сообщения </w:t>
       </w:r>
       <m:oMath>
         <m:sSub>
@@ -2448,8 +2396,6 @@
           <w:szCs w:val="28"/>
         </w:rPr>
       </w:pPr>
-      <w:bookmarkStart w:id="0" w:name="_GoBack"/>
-      <w:bookmarkEnd w:id="0"/>
     </w:p>
     <w:p>
       <w:pPr>
@@ -7620,7 +7566,7 @@
           <w:noProof/>
           <w:sz w:val="28"/>
           <w:szCs w:val="28"/>
-          <w:lang w:eastAsia="ru-RU"/>
+          <w:lang w:val="en-US"/>
         </w:rPr>
         <w:drawing>
           <wp:inline distT="0" distB="0" distL="0" distR="0">

</xml_diff>